<commit_message>
Add/Update generated iFlow documentation
</commit_message>
<xml_diff>
--- a/output.docx
+++ b/output.docx
@@ -367,7 +367,7 @@
           <w:i w:val="0"/>
           <w:sz w:val="24"/>
         </w:rPr>
-        <w:t>This technical specification document for the EDI_850_TO_IDOC_1809_ORDERS iFlow serves as a comprehensive reference guide detailing the iFlow's configuration and design. It outlines key properties such as namespace mappings, HTTP session handling, logging behavior, and security settings like CORS enablement.  Furthermore, it specifies the communication participants (Sender and Receiver) and the message flow characteristics, including adapter types (IDOC) and transport protocols (HTTP). The document also details versioning information for components and configuration variants. This ensures consistent deployment, troubleshooting, and future modifications of the iFlow.</w:t>
+        <w:t>This technical specification document for the EDI_850_TO_IDOC_1809_ORDERS iFlow serves as a comprehensive reference for understanding its configuration and intended behavior.  It defines the iFlow's properties, including namespace mappings, HTTP session handling, and logging levels. The document details the participants involved, such as the sender (EndpointSender) and receiver (EndpointRecevier), and their roles. Furthermore, it outlines the message flow, specifying the adapter type (IDOC via HTTP), addressing, and protocol versions used for communication. Finally, it acts as a guide for developers, administrators, and support personnel to effectively manage, troubleshoot, and maintain the iFlow.</w:t>
         <w:br/>
       </w:r>
     </w:p>
@@ -386,7 +386,7 @@
           <w:i w:val="0"/>
           <w:sz w:val="24"/>
         </w:rPr>
-        <w:t>The iFlow named `EDI_850_TO_IDOC_1809_ORDERS` processes messages from a Sender to a Receiver system. The flow begins with a `Start` event, followed by a `Content Modifier` which enriches the message with a constant value containing X12 EDI data. Next, an `EDI to XML Converter` transforms the EDI data to XML using the `ASC-X12_850_004010.xsd` schema. A `Message Mapping` then transforms the XML to the required IDOC structure defined in mapping `MM.mmap`. Finally, the transformed message is delivered to the Receiver system through the `End` event.</w:t>
+        <w:t>The iFlow `EDI_850_TO_IDOC_1809_ORDERS` processes messages from a Sender to a Receiver system. The flow starts with a `Start` event, followed by a `Content Modifier` step that enriches the message with a constant EDI 850 document string. Next, an `EDI to XML Converter` transforms the EDI message into XML using the `ASC-X12_850_004010.xsd` schema. The resulting XML is then mapped using the `MM.mmap` message mapping to the IDOC format. Finally, the transformed message reaches the `End` event, signaling successful processing.</w:t>
         <w:br/>
       </w:r>
     </w:p>
@@ -454,7 +454,7 @@
           <w:i w:val="0"/>
           <w:sz w:val="24"/>
         </w:rPr>
-        <w:t>The message flow, named "IDOC" (ID: MessageFlow_69), represents a sender integration. It utilizes the IDOC adapter to send messages to StartEvent_66. The component is configured as a sender, using the HTTP transport protocol and the IDoc SOAP message protocol, version 1.8.1. Authentication is role-based, requiring the ESBMessaging.send role and enforcing a maximum body size of 40KB and attachment size of 100KB. The endpoint address is set to /IDOC_SRI and utilizes component version 1.4.</w:t>
+        <w:t>The iFlow message flow named "IDOC" (ID: MessageFlow_69) represents an IDOC sender channel using the HTTP transport protocol. It connects a participant (Participant_1) to a start event (StartEvent_66). The IDOC adapter, version 1.4, handles messages using the IDoc SOAP message protocol.  The endpoint address is /IDOC_SRI2724, with maximum body and attachment sizes set to 40KB and 100KB, respectively. Authentication is role-based (ESBMessaging.send), and XML character handling will throw an exception upon error.</w:t>
         <w:br/>
       </w:r>
     </w:p>
@@ -569,7 +569,7 @@
           <w:i w:val="0"/>
           <w:sz w:val="24"/>
         </w:rPr>
-        <w:t>The SAP iFlow "Integration Process" (Process_1) starts with a `StartEvent_66` and ends with an `EndEvent_2`. The process flow includes a `CallActivity_14` acting as a Content Modifier, followed by an `EDItoXMLConverter` activity (`CallActivity_17`). Next is another `CallActivity_4` that acts as a Message Mapping step. The EDI to XML Converter uses the X12 schema `ASC-X12_850_004010.xsd`.</w:t>
+        <w:t>The main integration process, "Integration Process" (Process_1), processes EDI messages. It starts with a Message Start Event (StartEvent_66), followed by a Content Modifier (CallActivity_14) that sets a constant body containing an EDI message. The message is then converted from EDI to XML using an EDI to XML Converter (CallActivity_17), configured for X12 850 schema lookup. The XML message is then transformed using Message Mapping 1 (CallActivity_4) which calls mapping "MM". Finally, the process ends with a Message End Event (EndEvent_2).</w:t>
         <w:br/>
       </w:r>
     </w:p>
@@ -2212,7 +2212,10 @@
           <w:i w:val="0"/>
           <w:sz w:val="24"/>
         </w:rPr>
-        <w:t>Please provide the XML you would like me to summarize. I need the XML content to be able to create a 5-sentence summary of the Main Integration Process and its child elements for the specified SAP iFlow Process_1. Once you provide the XML, I will give you a technical and human-friendly summary.</w:t>
+        <w:t>Okay, here's a technical summary of the provided XML, focusing on the Main Integration Process for the SAP iFlow Process_1, limited to 5 sentences.</w:t>
+        <w:br/>
+        <w:br/>
+        <w:t>Without the XML provided, I am unable to provide the summary. Please provide the XML.</w:t>
         <w:br/>
       </w:r>
     </w:p>
@@ -2241,7 +2244,7 @@
           <w:i w:val="0"/>
           <w:sz w:val="24"/>
         </w:rPr>
-        <w:t>The sender system in this SAP iFlow is identified as `Sender` and utilizes the `IDOC` adapter with `sap` namespace. It communicates using the `HTTP` transport protocol and `IDoc SOAP` message protocol.  Authentication is `RoleBased`, requiring the `ESBMessaging.send` user role. The endpoint address is `/IDOC_SRI`, with a maximum body size of 40MB and attachment size of 100MB. This endpoint's business role is to send IDoc messages using SOAP over HTTP into the iFlow for processing.</w:t>
+        <w:t>The Sender component of this SAP iFlow is configured to receive IDocs using the IDoc SOAP message protocol over HTTP.  The endpoint address is `/IDOC_SRI2724`. Authentication is role-based, requiring the `ESBMessaging.send` user role. The system is identified as "Sender," and maximum body and attachment sizes are configured at 40KB and 100KB, respectively. This endpoint's business role is to initiate communication by sending IDocs to the integration flow.</w:t>
         <w:br/>
       </w:r>
     </w:p>
@@ -2344,7 +2347,7 @@
           </w:tcPr>
           <w:p>
             <w:r>
-              <w:t>/IDOC_SRI</w:t>
+              <w:t>/IDOC_SRI2724</w:t>
             </w:r>
           </w:p>
         </w:tc>
@@ -2759,7 +2762,7 @@
           <w:i w:val="0"/>
           <w:sz w:val="24"/>
         </w:rPr>
-        <w:t>The Receiver section of the SAP iFlow, as defined by the provided XML, is currently configured without specific receiver channel configurations.  `&lt;ReceiverProperties&gt;` contains no elements, indicating no explicit receiver determination or receiver-specific adaptations are defined. The iFlow will likely rely on other mechanisms, such as receiver rules or pre-determined default receivers, to route messages. Absence of receiver configuration might imply a simple scenario with a single, fixed target or a more complex routing setup defined elsewhere in the iFlow. Further examination of other sections, like Receiver Determination and Routing Rules, is needed for a complete understanding of the message routing process.</w:t>
+        <w:t>The provided XML details the receiver configuration of an SAP Integration Flow (iFlow). In this specific instance, the `&lt;ReceiverProperties&gt;` tag is empty, indicating a default or minimally configured receiver. Technically, this means no specific receiver adapter configurations, communication channels, or target system details have been defined within the iFlow's receiver pipeline. Consequently, the iFlow relies on default receiver behavior or utilizes configurations inherited from a higher-level scope. Therefore, review your iflow for inherited configurations.</w:t>
         <w:br/>
       </w:r>
     </w:p>
@@ -2778,7 +2781,7 @@
           <w:i w:val="0"/>
           <w:sz w:val="24"/>
         </w:rPr>
-        <w:t>The SAP iFlow contains two Message Mapping activities. The first, identified by `id="1"`, executes the message mapping `MM.mmap` located at `src/main/resources/mapping/MM`.  The second, identified by `id="2"`, executes the message mapping `EDI_850.mmap` located at `src/main/resources/mapping/EDI_850`. Both mappings are of type `MessageMapping`, referenced statically, and use component version 1.3 with command variant `ctype::FlowstepVariant/cname::MessageMapping/version::1.3.1`.  There's no explicit source value transformation configuration indicated in the XML. The mappings are defined within the iFlow project structure rather than from a separate bundle.</w:t>
+        <w:t>The SAP iFlow contains two Mapping Activities. The first activity utilizes a Message Mapping named "MM," located at `dir://mmap/src/main/resources/mapping/MM.mmap`.  The second activity employs a Message Mapping called "EDI_850," stored at `dir://mmap/src/main/resources/mapping/EDI_850.mmap`. Both mappings are statically referenced resources of type "MessageMapping" and use component version 1.3. The activities themselves are of type "Mapping" and variant "MessageMapping/version::1.3.1". The specific data transformation logic within the "MM" and "EDI_850" mappings is not defined within this XML snippet.</w:t>
         <w:br/>
       </w:r>
     </w:p>
@@ -3327,7 +3330,7 @@
           <w:i w:val="0"/>
           <w:sz w:val="24"/>
         </w:rPr>
-        <w:t>The iFlow's security configuration specifies `None` for HTTP session handling, disables CORS (`corsEnabled: false`), and does not expose any custom headers.  The iFlow logs all events and does not return exceptions to the sender.  The sender authentication type for the IDOC message flow is role-based, requiring the `ESBMessaging.send` role, and basic authentication is disabled for the endpoint sender. The iFlow does not enable access control with max age settings, and no specific allowed origins, headers, or methods are configured. Credential sharing via `accessControlAllowCredentials` is also disabled.</w:t>
+        <w:t>The iFlow's collaboration settings indicate security configurations with HTTP session handling set to "None" and CORS disabled.  Exception details are not returned to the sender. The flow logs all events and does not utilize server tracing.  Basic authentication is disabled for the endpoint sender. The IDOC message flow uses HTTP transport with RoleBased authentication and requires the "ESBMessaging.send" role, rejecting client certificates.</w:t>
         <w:br/>
       </w:r>
     </w:p>
@@ -3703,7 +3706,7 @@
           <w:i w:val="0"/>
           <w:sz w:val="24"/>
         </w:rPr>
-        <w:t>The SAP iFlow "EDI_850_TO_IDOC_1809_ORDERS" processes EDI 850 Purchase Order data. It starts with a `StartEvent` and ends with an `EndEvent`. The iFlow utilizes an `Enricher` (Content Modifier 1) to set the EDI input. The core transformation involves converting the EDI data to XML using an `EDItoXMLConverter` activity based on the ASC-X12_850_004010.xsd schema. Finally, it maps the XML to IDOC format by Message Mapping 1 using `MM.mmap` which ends the iFlow.</w:t>
+        <w:t>This SAP iFlow, named EDI_850_TO_IDOC_1809_ORDERS (implied), processes EDI 850 purchase orders and converts them to IDOC format. The flow starts with a `StartEvent` and enriches the incoming message with a pre-defined EDI 850 payload (using `Content Modifier 1`). It then uses an `EDItoXMLConverter` activity (EDI to XML Converter 1) to convert the EDI message into XML, utilizing the X12 850 schema for translation. Subsequently, `Message Mapping 1` uses a mapping named `MM` located at `src/main/resources/mapping/MM.mmap` to transform the XML into the desired IDOC structure and then ends with an `EndEvent`. `Message Mapping 2` is configured but not connected and thus is not used in the iflow</w:t>
         <w:br/>
       </w:r>
     </w:p>
@@ -3732,7 +3735,7 @@
           <w:i w:val="0"/>
           <w:sz w:val="24"/>
         </w:rPr>
-        <w:t>The provided XML indicates that the SAP iFlow's error handling configuration (`&lt;Exceptions&gt;`) is currently empty. This signifies that no explicit error handling rules or exception sub-processes are defined within the iFlow for managing runtime errors. Consequently, any errors encountered during iFlow execution will likely trigger the default error handling behavior of the SAP Integration Suite. Without further configuration, custom error logging or specific failure recovery actions are absent. Error information may still be available through the Integration Suite monitoring tools.</w:t>
+        <w:t>The iFlow's error handling section, defined by `&lt;Exceptions&gt;`, is currently empty, indicating a lack of explicit error handling configurations. This implies the iFlow will likely rely on the default SAP Cloud Integration error handling behavior. There are no custom exception subprocesses or specific fault rules defined within this snippet. Consequently, errors will propagate upwards unless handled by a default mechanism. Similarly, logging is not explicitly configured within this XML fragment, thus no specific logging statements or log levels are defined.</w:t>
         <w:br/>
       </w:r>
     </w:p>
@@ -3890,7 +3893,7 @@
           <w:i w:val="0"/>
           <w:sz w:val="24"/>
         </w:rPr>
-        <w:t>This SAP iFlow utilizes component version 1.3. The component namespace is `sap`, indicating it's a standard SAP component.  It's associated with the Software Component Version (SWCV) named "external." The SWCV's identifier is 1.8.1, specifying a specific release or patch level. This metadata defines the software context and version dependencies of the iFlow.</w:t>
+        <w:t>This SAP iFlow has a component version of 1.3 and belongs to the 'sap' namespace. The Software Component Version (SWCV) is identified as 'external' with an ID of '1.8.1'. These metadata entries collectively describe the origin and specific release of the integration flow. The iFlow is built upon software component version 1.8.1, which assists in dependency management and compatibility checks during deployment and updates within the SAP integration landscape. The component version 1.3 signifies the specific release of a functional or technological unit within the larger SWCV.</w:t>
         <w:br/>
       </w:r>
     </w:p>
@@ -3909,7 +3912,7 @@
           <w:i w:val="0"/>
           <w:sz w:val="24"/>
         </w:rPr>
-        <w:t>This iFlow contains the following technical artifacts: It begins with a `StartEvent_66` and ends with `EndEvent_2`. A `Content Modifier 1 (CallActivity_14)` enriches the message with a constant body, which includes EDI data. Then, `EDI to XML Converter 1 (CallActivity_17)` converts the EDI data to XML using the `ASC-X12_850_004010.xsd` schema. Subsequently, `Message Mapping 1 (CallActivity_4)` applies the `MM.mmap` mapping. Finally, there's an unreferenced `Message Mapping 2 (CallActivity_8)` with the `EDI_850.mmap` mapping.</w:t>
+        <w:t>This SAP iFlow includes the following technical artifacts. It starts with a `StartEvent_66` and ends with `EndEvent_2`. `CallActivity_14` ("Content Modifier 1") is an Enricher that adds constant data to the message body. `CallActivity_17` ("EDI to XML Converter 1") converts EDI data (specifically X12 850) to XML using `/xsd/ASC-X12_850_004010.xsd`. Finally, `CallActivity_4` ("Message Mapping 1") applies the message mapping `MM.mmap` and `CallActivity_8` ("Message Mapping 2") applies the message mapping `EDI_850.mmap`.</w:t>
         <w:br/>
       </w:r>
     </w:p>

</xml_diff>